<commit_message>
Updated various resume and cover letter
</commit_message>
<xml_diff>
--- a/documents/coverletter.docx
+++ b/documents/coverletter.docx
@@ -40,37 +40,19 @@
         <w:t>Northeastern University</w:t>
       </w:r>
       <w:r>
-        <w:t xml:space="preserve">, Boston. </w:t>
-      </w:r>
-      <w:r>
-        <w:t xml:space="preserve"> My current GPA is </w:t>
-      </w:r>
-      <w:r>
-        <w:t>4.0</w:t>
-      </w:r>
-      <w:r>
-        <w:t xml:space="preserve">/ </w:t>
-      </w:r>
-      <w:r>
-        <w:t>4.0, a</w:t>
-      </w:r>
-      <w:r>
-        <w:t>nd</w:t>
+        <w:t>, Boston.</w:t>
       </w:r>
       <w:r>
         <w:t xml:space="preserve"> </w:t>
       </w:r>
       <w:r>
-        <w:t xml:space="preserve">I will be graduating by </w:t>
-      </w:r>
-      <w:r>
-        <w:t>December</w:t>
-      </w:r>
-      <w:r>
-        <w:t xml:space="preserve"> 202</w:t>
-      </w:r>
-      <w:r>
-        <w:t>2</w:t>
+        <w:t>I</w:t>
+      </w:r>
+      <w:r>
+        <w:t xml:space="preserve"> will be graduating by </w:t>
+      </w:r>
+      <w:r>
+        <w:t>December 2022</w:t>
       </w:r>
       <w:r>
         <w:t>.</w:t>
@@ -81,23 +63,117 @@
         <w:jc w:val="both"/>
       </w:pPr>
       <w:r>
-        <w:t xml:space="preserve">I earned my bachelor’s degree from the </w:t>
-      </w:r>
-      <w:r>
-        <w:rPr>
-          <w:b/>
-          <w:bCs/>
-        </w:rPr>
+        <w:t xml:space="preserve">I earned my bachelor’s degree </w:t>
+      </w:r>
+      <w:r>
+        <w:t xml:space="preserve">in Computer Science </w:t>
+      </w:r>
+      <w:r>
+        <w:t xml:space="preserve">from the </w:t>
+      </w:r>
+      <w:r>
+        <w:t>“</w:t>
+      </w:r>
+      <w:r>
         <w:t>REVA University</w:t>
       </w:r>
       <w:r>
-        <w:t>. Post this</w:t>
+        <w:t xml:space="preserve"> </w:t>
+      </w:r>
+      <w:r>
+        <w:t>(20</w:t>
+      </w:r>
+      <w:r>
+        <w:t>15</w:t>
+      </w:r>
+      <w:r>
+        <w:t xml:space="preserve"> - </w:t>
+      </w:r>
+      <w:r>
+        <w:t>20</w:t>
+      </w:r>
+      <w:r>
+        <w:t>1</w:t>
+      </w:r>
+      <w:r>
+        <w:t>9</w:t>
+      </w:r>
+      <w:r>
+        <w:t>)</w:t>
+      </w:r>
+      <w:r>
+        <w:t>”</w:t>
+      </w:r>
+      <w:r>
+        <w:t xml:space="preserve">. </w:t>
+      </w:r>
+      <w:r>
+        <w:t xml:space="preserve">After spending a couple of years learning the basics of </w:t>
+      </w:r>
+      <w:r>
+        <w:t>Computer Science and Machine Learning</w:t>
       </w:r>
       <w:r>
         <w:t>,</w:t>
       </w:r>
       <w:r>
-        <w:t xml:space="preserve"> I have an overall work experience of </w:t>
+        <w:t xml:space="preserve"> in my pre-final year</w:t>
+      </w:r>
+      <w:r>
+        <w:t xml:space="preserve"> I got an opportunity at ISRO (Indian Space Research Organization) for field exposure to further enhance my academics. I completed my project on remote sensing and hyperspectral imagery under the guidance of subject matter expertise, Professor Dr. </w:t>
+      </w:r>
+      <w:hyperlink r:id="rId5" w:history="1">
+        <w:r>
+          <w:rPr>
+            <w:rStyle w:val="Hyperlink"/>
+          </w:rPr>
+          <w:t xml:space="preserve">Mallikarjun M </w:t>
+        </w:r>
+        <w:proofErr w:type="spellStart"/>
+        <w:r>
+          <w:rPr>
+            <w:rStyle w:val="Hyperlink"/>
+          </w:rPr>
+          <w:t>Kodabagi</w:t>
+        </w:r>
+        <w:proofErr w:type="spellEnd"/>
+      </w:hyperlink>
+      <w:r>
+        <w:t xml:space="preserve">. The project was to classify urban areas using hyperspectral imaging. During this process, we used Tensorflow, a popular deep learning library, and Convolutional Neural Network (CNN) to classify datasets. Using this, we studied and compared the effects of multiple activation functions on classification results. The impact that hyperspectral imagery can make in various domains is the reason why I decided to further explore this field. In my final year, under the guidance of Prof. </w:t>
+      </w:r>
+      <w:hyperlink r:id="rId6" w:history="1">
+        <w:r>
+          <w:rPr>
+            <w:rStyle w:val="Hyperlink"/>
+          </w:rPr>
+          <w:t>K Anita</w:t>
+        </w:r>
+      </w:hyperlink>
+      <w:r>
+        <w:t xml:space="preserve">, I led a team of 4 to complete a project on Crowdsourced Solar Power Generation Optimization using Hyperspectral Imaging. This model focused on detecting footprints of buildings from hyperspectral satellite images and suggest through mathematical calculations how crowdsourced power generation is efficient as compared to the existing methodology. I also presented a </w:t>
+      </w:r>
+      <w:hyperlink r:id="rId7" w:history="1">
+        <w:r>
+          <w:rPr>
+            <w:rStyle w:val="Hyperlink"/>
+          </w:rPr>
+          <w:t>research paper</w:t>
+        </w:r>
+      </w:hyperlink>
+      <w:r>
+        <w:t xml:space="preserve"> o</w:t>
+      </w:r>
+      <w:r>
+        <w:t xml:space="preserve">n Classification of land cover using Data Analytics for Hyperspectral Imaging in the International Conference on Advances in Computing &amp; Information Technology (IACIT 2019), which was also published in the University Grants Commission (UGC) Indexed and Approved Journal: International Journal of Computer Sciences and Engineering. </w:t>
+      </w:r>
+      <w:r>
+        <w:t xml:space="preserve">During my last semester I interned at a company named Walkter Beacon Lab Pvt. Ltd. My work involved development of an application tracking system (ATS) using Natural Language Processing principles. </w:t>
+      </w:r>
+      <w:r>
+        <w:t>Post this I have an overall work experience of</w:t>
+      </w:r>
+      <w:r>
+        <w:t xml:space="preserve"> </w:t>
       </w:r>
       <w:r>
         <w:t>2+</w:t>
@@ -118,38 +194,19 @@
         <w:t xml:space="preserve"> and my work involved</w:t>
       </w:r>
       <w:r>
-        <w:t xml:space="preserve"> problem</w:t>
-      </w:r>
-      <w:r>
-        <w:t>-</w:t>
-      </w:r>
-      <w:r>
-        <w:t xml:space="preserve">solving in the areas of </w:t>
-      </w:r>
-      <w:r>
-        <w:t xml:space="preserve">Machine Learning, </w:t>
-      </w:r>
-      <w:r>
-        <w:t xml:space="preserve">Image Processing at the companies </w:t>
-      </w:r>
-      <w:proofErr w:type="spellStart"/>
-      <w:r>
-        <w:t>Pelatro</w:t>
-      </w:r>
-      <w:proofErr w:type="spellEnd"/>
-      <w:r>
-        <w:t xml:space="preserve"> Solutions</w:t>
-      </w:r>
-      <w:r>
-        <w:t xml:space="preserve">, </w:t>
-      </w:r>
-      <w:proofErr w:type="spellStart"/>
-      <w:r>
-        <w:t>Walkter</w:t>
-      </w:r>
-      <w:proofErr w:type="spellEnd"/>
-      <w:r>
-        <w:t xml:space="preserve"> Beaker Lab</w:t>
+        <w:t xml:space="preserve"> problem-solving in the areas of </w:t>
+      </w:r>
+      <w:r>
+        <w:t>Computer Vision</w:t>
+      </w:r>
+      <w:r>
+        <w:t>,</w:t>
+      </w:r>
+      <w:r>
+        <w:t xml:space="preserve"> Machine Learning at </w:t>
+      </w:r>
+      <w:r>
+        <w:t>Pelatro Solutions Pvt. Ltd</w:t>
       </w:r>
       <w:r>
         <w:t>.</w:t>
@@ -158,25 +215,7 @@
         <w:t xml:space="preserve"> </w:t>
       </w:r>
       <w:r>
-        <w:t xml:space="preserve">I </w:t>
-      </w:r>
-      <w:r>
-        <w:t>chose</w:t>
-      </w:r>
-      <w:r>
-        <w:t xml:space="preserve"> to pursue </w:t>
-      </w:r>
-      <w:r>
-        <w:t xml:space="preserve">a </w:t>
-      </w:r>
-      <w:r>
-        <w:t>ma</w:t>
-      </w:r>
-      <w:r>
-        <w:t>s</w:t>
-      </w:r>
-      <w:r>
-        <w:t>ter’s in order to move from Software Engineering to Machine Learning.</w:t>
+        <w:t>I worked on multiple projects and used various technologies which helped me develop new techniques and boosted my confidence in managing different levels of tasks. Working with other passionate engineers and data scientists to build predictive models, develop new software features, and deploy them in the product taught me to be a team player as well as follow instructions and meet deadlines.</w:t>
       </w:r>
     </w:p>
     <w:p>
@@ -187,16 +226,37 @@
         <w:t xml:space="preserve">I chose to pursue </w:t>
       </w:r>
       <w:r>
-        <w:t xml:space="preserve">a </w:t>
-      </w:r>
-      <w:r>
-        <w:t xml:space="preserve">master’s education to enhance my knowledge in the field of </w:t>
+        <w:t>master’s</w:t>
+      </w:r>
+      <w:r>
+        <w:t xml:space="preserve"> </w:t>
+      </w:r>
+      <w:r>
+        <w:t>to</w:t>
+      </w:r>
+      <w:r>
+        <w:t xml:space="preserve"> enhance my knowledge in the field of </w:t>
       </w:r>
       <w:r>
         <w:t>Machine Learning</w:t>
       </w:r>
       <w:r>
-        <w:t xml:space="preserve">. I am currently interested in </w:t>
+        <w:t>.</w:t>
+      </w:r>
+      <w:r>
+        <w:t xml:space="preserve"> </w:t>
+      </w:r>
+      <w:r>
+        <w:t>I am currently taking the bottom-up approach to understand the advanced math concepts behind every Machine Learning Algorithm.</w:t>
+      </w:r>
+      <w:r>
+        <w:t xml:space="preserve"> I</w:t>
+      </w:r>
+      <w:r>
+        <w:t xml:space="preserve"> am </w:t>
+      </w:r>
+      <w:r>
+        <w:t xml:space="preserve">interested in </w:t>
       </w:r>
       <w:r>
         <w:t xml:space="preserve">the </w:t>
@@ -205,22 +265,31 @@
         <w:t>“</w:t>
       </w:r>
       <w:r>
-        <w:t>Machine Learning Engineer/ Data Scientist/ Quantitative Researcher</w:t>
-      </w:r>
-      <w:r>
-        <w:t xml:space="preserve"> Internships</w:t>
-      </w:r>
-      <w:r>
-        <w:t>/ Co-ops</w:t>
-      </w:r>
-      <w:r>
-        <w:t xml:space="preserve"> (Summer/ Fall 202</w:t>
-      </w:r>
-      <w:r>
-        <w:t>2</w:t>
-      </w:r>
-      <w:r>
-        <w:t>)” opportunities.</w:t>
+        <w:t>Machine Learning Research</w:t>
+      </w:r>
+      <w:r>
+        <w:t>”</w:t>
+      </w:r>
+      <w:r>
+        <w:t xml:space="preserve"> </w:t>
+      </w:r>
+      <w:r>
+        <w:t>i</w:t>
+      </w:r>
+      <w:r>
+        <w:t>nternship</w:t>
+      </w:r>
+      <w:r>
+        <w:t xml:space="preserve"> </w:t>
+      </w:r>
+      <w:r>
+        <w:t>opportunities</w:t>
+      </w:r>
+      <w:r>
+        <w:t xml:space="preserve"> for Summer - 2022</w:t>
+      </w:r>
+      <w:r>
+        <w:t>.</w:t>
       </w:r>
     </w:p>
     <w:p>
@@ -228,17 +297,11 @@
         <w:jc w:val="both"/>
       </w:pPr>
       <w:r>
-        <w:t xml:space="preserve">My coursework includes the following courses: </w:t>
-      </w:r>
-    </w:p>
-    <w:p>
-      <w:pPr>
-        <w:jc w:val="both"/>
-        <w:rPr>
-          <w:b/>
-          <w:bCs/>
-        </w:rPr>
-      </w:pPr>
+        <w:t>My coursework</w:t>
+      </w:r>
+      <w:r>
+        <w:t xml:space="preserve"> (</w:t>
+      </w:r>
       <w:r>
         <w:rPr>
           <w:b/>
@@ -251,160 +314,244 @@
         <w:rPr>
           <w:b/>
           <w:bCs/>
+          <w:color w:val="000000" w:themeColor="text1"/>
         </w:rPr>
-        <w:t xml:space="preserve"> Coursework: </w:t>
-      </w:r>
-    </w:p>
-    <w:p>
-      <w:pPr>
-        <w:pStyle w:val="ListParagraph"/>
-        <w:numPr>
-          <w:ilvl w:val="0"/>
-          <w:numId w:val="3"/>
-        </w:numPr>
-        <w:jc w:val="both"/>
-        <w:rPr>
-          <w:color w:val="BF8F00" w:themeColor="accent4" w:themeShade="BF"/>
-        </w:rPr>
-      </w:pPr>
-      <w:r>
-        <w:rPr>
-          <w:color w:val="BF8F00" w:themeColor="accent4" w:themeShade="BF"/>
-        </w:rPr>
-        <w:t>MATH 5131 – Mathematical Methods and Modeling</w:t>
-      </w:r>
-    </w:p>
-    <w:p>
-      <w:pPr>
-        <w:pStyle w:val="ListParagraph"/>
-        <w:numPr>
-          <w:ilvl w:val="0"/>
-          <w:numId w:val="3"/>
-        </w:numPr>
-        <w:jc w:val="both"/>
-        <w:rPr>
-          <w:color w:val="BF8F00" w:themeColor="accent4" w:themeShade="BF"/>
-        </w:rPr>
-      </w:pPr>
-      <w:r>
-        <w:rPr>
-          <w:color w:val="BF8F00" w:themeColor="accent4" w:themeShade="BF"/>
-        </w:rPr>
-        <w:t>MATH 5110 – Applied Linear Algebra</w:t>
-      </w:r>
-    </w:p>
-    <w:p>
-      <w:pPr>
-        <w:pStyle w:val="ListParagraph"/>
-        <w:numPr>
-          <w:ilvl w:val="0"/>
-          <w:numId w:val="3"/>
-        </w:numPr>
-        <w:jc w:val="both"/>
-        <w:rPr>
-          <w:color w:val="BF8F00" w:themeColor="accent4" w:themeShade="BF"/>
-        </w:rPr>
-      </w:pPr>
-      <w:r>
-        <w:rPr>
-          <w:color w:val="BF8F00" w:themeColor="accent4" w:themeShade="BF"/>
-        </w:rPr>
-        <w:t xml:space="preserve">MATH </w:t>
-      </w:r>
-      <w:r>
-        <w:rPr>
-          <w:color w:val="BF8F00" w:themeColor="accent4" w:themeShade="BF"/>
-        </w:rPr>
-        <w:t>7241 – Probability I</w:t>
-      </w:r>
-    </w:p>
-    <w:p>
-      <w:pPr>
-        <w:jc w:val="both"/>
+        <w:t>/</w:t>
+      </w:r>
+      <w:r>
         <w:rPr>
           <w:b/>
           <w:bCs/>
+          <w:color w:val="70AD47" w:themeColor="accent6"/>
         </w:rPr>
-      </w:pPr>
-      <w:r>
-        <w:rPr>
-          <w:b/>
-          <w:bCs/>
-        </w:rPr>
-        <w:t xml:space="preserve">Academic Transcript: </w:t>
-      </w:r>
-      <w:hyperlink r:id="rId5" w:history="1">
-        <w:r>
-          <w:rPr>
-            <w:rStyle w:val="Hyperlink"/>
-          </w:rPr>
-          <w:t>Current Grades</w:t>
-        </w:r>
-      </w:hyperlink>
+        <w:t>Upcoming</w:t>
+      </w:r>
+      <w:r>
+        <w:t>)</w:t>
+      </w:r>
+      <w:r>
+        <w:t xml:space="preserve"> includes the following courses:</w:t>
+      </w:r>
     </w:p>
-    <w:p>
-      <w:pPr>
-        <w:jc w:val="both"/>
-      </w:pPr>
-      <w:r>
-        <w:rPr>
-          <w:b/>
-          <w:bCs/>
-        </w:rPr>
-        <w:t>Upcoming Coursework</w:t>
-      </w:r>
-      <w:r>
-        <w:t xml:space="preserve">: </w:t>
-      </w:r>
-    </w:p>
-    <w:p>
-      <w:pPr>
-        <w:pStyle w:val="ListParagraph"/>
-        <w:numPr>
-          <w:ilvl w:val="0"/>
-          <w:numId w:val="2"/>
-        </w:numPr>
-        <w:jc w:val="both"/>
-        <w:rPr>
-          <w:color w:val="000000" w:themeColor="text1"/>
-        </w:rPr>
-      </w:pPr>
-      <w:r>
-        <w:rPr>
-          <w:color w:val="000000" w:themeColor="text1"/>
-        </w:rPr>
-        <w:t>CS 6140 – Machine Learning</w:t>
-      </w:r>
-    </w:p>
-    <w:p>
-      <w:pPr>
-        <w:pStyle w:val="ListParagraph"/>
-        <w:numPr>
-          <w:ilvl w:val="0"/>
-          <w:numId w:val="2"/>
-        </w:numPr>
-        <w:jc w:val="both"/>
-        <w:rPr>
-          <w:color w:val="000000" w:themeColor="text1"/>
-        </w:rPr>
-      </w:pPr>
-      <w:r>
-        <w:rPr>
-          <w:color w:val="000000" w:themeColor="text1"/>
-        </w:rPr>
-        <w:t>MATH 7343 – Applied Statistics</w:t>
-      </w:r>
-    </w:p>
-    <w:p>
-      <w:pPr>
-        <w:pStyle w:val="ListParagraph"/>
-        <w:numPr>
-          <w:ilvl w:val="0"/>
-          <w:numId w:val="2"/>
-        </w:numPr>
-        <w:jc w:val="both"/>
-      </w:pPr>
-    </w:p>
+    <w:tbl>
+      <w:tblPr>
+        <w:tblStyle w:val="TableGrid"/>
+        <w:tblW w:w="0" w:type="auto"/>
+        <w:tblInd w:w="-5" w:type="dxa"/>
+        <w:tblLook w:val="04A0" w:firstRow="1" w:lastRow="0" w:firstColumn="1" w:lastColumn="0" w:noHBand="0" w:noVBand="1"/>
+      </w:tblPr>
+      <w:tblGrid>
+        <w:gridCol w:w="4500"/>
+        <w:gridCol w:w="4521"/>
+      </w:tblGrid>
+      <w:tr>
+        <w:trPr>
+          <w:trHeight w:val="1304"/>
+        </w:trPr>
+        <w:tc>
+          <w:tcPr>
+            <w:tcW w:w="4500" w:type="dxa"/>
+          </w:tcPr>
+          <w:p>
+            <w:pPr>
+              <w:pStyle w:val="ListParagraph"/>
+              <w:numPr>
+                <w:ilvl w:val="0"/>
+                <w:numId w:val="3"/>
+              </w:numPr>
+              <w:jc w:val="both"/>
+              <w:rPr>
+                <w:color w:val="BF8F00" w:themeColor="accent4" w:themeShade="BF"/>
+                <w:sz w:val="18"/>
+                <w:szCs w:val="18"/>
+              </w:rPr>
+            </w:pPr>
+            <w:r>
+              <w:rPr>
+                <w:color w:val="BF8F00" w:themeColor="accent4" w:themeShade="BF"/>
+                <w:sz w:val="18"/>
+                <w:szCs w:val="18"/>
+              </w:rPr>
+              <w:t>MATH 5131 – Mathematical Methods and Modeling</w:t>
+            </w:r>
+          </w:p>
+          <w:p>
+            <w:pPr>
+              <w:pStyle w:val="ListParagraph"/>
+              <w:numPr>
+                <w:ilvl w:val="0"/>
+                <w:numId w:val="3"/>
+              </w:numPr>
+              <w:jc w:val="both"/>
+              <w:rPr>
+                <w:color w:val="BF8F00" w:themeColor="accent4" w:themeShade="BF"/>
+                <w:sz w:val="18"/>
+                <w:szCs w:val="18"/>
+              </w:rPr>
+            </w:pPr>
+            <w:r>
+              <w:rPr>
+                <w:color w:val="BF8F00" w:themeColor="accent4" w:themeShade="BF"/>
+                <w:sz w:val="18"/>
+                <w:szCs w:val="18"/>
+              </w:rPr>
+              <w:t>MATH 5110 – Applied Linear Algebra</w:t>
+            </w:r>
+          </w:p>
+          <w:p>
+            <w:pPr>
+              <w:pStyle w:val="ListParagraph"/>
+              <w:numPr>
+                <w:ilvl w:val="0"/>
+                <w:numId w:val="3"/>
+              </w:numPr>
+              <w:jc w:val="both"/>
+              <w:rPr>
+                <w:color w:val="BF8F00" w:themeColor="accent4" w:themeShade="BF"/>
+                <w:sz w:val="18"/>
+                <w:szCs w:val="18"/>
+              </w:rPr>
+            </w:pPr>
+            <w:r>
+              <w:rPr>
+                <w:color w:val="BF8F00" w:themeColor="accent4" w:themeShade="BF"/>
+                <w:sz w:val="18"/>
+                <w:szCs w:val="18"/>
+              </w:rPr>
+              <w:t>MATH 7241 – Probability I</w:t>
+            </w:r>
+          </w:p>
+          <w:p>
+            <w:pPr>
+              <w:jc w:val="both"/>
+              <w:rPr>
+                <w:color w:val="70AD47" w:themeColor="accent6"/>
+              </w:rPr>
+            </w:pPr>
+          </w:p>
+        </w:tc>
+        <w:tc>
+          <w:tcPr>
+            <w:tcW w:w="4521" w:type="dxa"/>
+          </w:tcPr>
+          <w:p>
+            <w:pPr>
+              <w:pStyle w:val="ListParagraph"/>
+              <w:numPr>
+                <w:ilvl w:val="0"/>
+                <w:numId w:val="3"/>
+              </w:numPr>
+              <w:jc w:val="both"/>
+              <w:rPr>
+                <w:color w:val="70AD47" w:themeColor="accent6"/>
+                <w:sz w:val="18"/>
+                <w:szCs w:val="18"/>
+              </w:rPr>
+            </w:pPr>
+            <w:r>
+              <w:rPr>
+                <w:color w:val="70AD47" w:themeColor="accent6"/>
+                <w:sz w:val="18"/>
+                <w:szCs w:val="18"/>
+              </w:rPr>
+              <w:t>CS 6140 – Machine Learning</w:t>
+            </w:r>
+          </w:p>
+          <w:p>
+            <w:pPr>
+              <w:pStyle w:val="ListParagraph"/>
+              <w:numPr>
+                <w:ilvl w:val="0"/>
+                <w:numId w:val="3"/>
+              </w:numPr>
+              <w:jc w:val="both"/>
+              <w:rPr>
+                <w:color w:val="70AD47" w:themeColor="accent6"/>
+                <w:sz w:val="18"/>
+                <w:szCs w:val="18"/>
+              </w:rPr>
+            </w:pPr>
+            <w:r>
+              <w:rPr>
+                <w:color w:val="70AD47" w:themeColor="accent6"/>
+                <w:sz w:val="18"/>
+                <w:szCs w:val="18"/>
+              </w:rPr>
+              <w:t>CS 5330 – Pattern Recognition and Computer Vision</w:t>
+            </w:r>
+          </w:p>
+          <w:p>
+            <w:pPr>
+              <w:pStyle w:val="ListParagraph"/>
+              <w:numPr>
+                <w:ilvl w:val="0"/>
+                <w:numId w:val="3"/>
+              </w:numPr>
+              <w:jc w:val="both"/>
+              <w:rPr>
+                <w:color w:val="70AD47" w:themeColor="accent6"/>
+                <w:sz w:val="18"/>
+                <w:szCs w:val="18"/>
+              </w:rPr>
+            </w:pPr>
+            <w:r>
+              <w:rPr>
+                <w:color w:val="70AD47" w:themeColor="accent6"/>
+                <w:sz w:val="18"/>
+                <w:szCs w:val="18"/>
+              </w:rPr>
+              <w:t>MATH 7343 – Applied Statistics</w:t>
+            </w:r>
+          </w:p>
+          <w:p>
+            <w:pPr>
+              <w:pStyle w:val="ListParagraph"/>
+              <w:numPr>
+                <w:ilvl w:val="0"/>
+                <w:numId w:val="3"/>
+              </w:numPr>
+              <w:jc w:val="both"/>
+              <w:rPr>
+                <w:color w:val="70AD47" w:themeColor="accent6"/>
+                <w:sz w:val="18"/>
+                <w:szCs w:val="18"/>
+              </w:rPr>
+            </w:pPr>
+            <w:r>
+              <w:rPr>
+                <w:color w:val="70AD47" w:themeColor="accent6"/>
+                <w:sz w:val="18"/>
+                <w:szCs w:val="18"/>
+              </w:rPr>
+              <w:t>MATH 7233 – Graph Theory</w:t>
+            </w:r>
+          </w:p>
+          <w:p>
+            <w:pPr>
+              <w:pStyle w:val="ListParagraph"/>
+              <w:numPr>
+                <w:ilvl w:val="0"/>
+                <w:numId w:val="3"/>
+              </w:numPr>
+              <w:jc w:val="both"/>
+              <w:rPr>
+                <w:color w:val="70AD47" w:themeColor="accent6"/>
+                <w:sz w:val="18"/>
+                <w:szCs w:val="18"/>
+              </w:rPr>
+            </w:pPr>
+            <w:r>
+              <w:rPr>
+                <w:color w:val="70AD47" w:themeColor="accent6"/>
+                <w:sz w:val="18"/>
+                <w:szCs w:val="18"/>
+              </w:rPr>
+              <w:t>MATH 7203 – Numerical Analysis</w:t>
+            </w:r>
+          </w:p>
+        </w:tc>
+      </w:tr>
+    </w:tbl>
     <w:p>
       <w:pPr>
         <w:autoSpaceDE w:val="0"/>
@@ -413,304 +560,9 @@
         <w:spacing w:after="0" w:line="240" w:lineRule="auto"/>
         <w:jc w:val="both"/>
         <w:rPr>
-          <w:b/>
-          <w:bCs/>
+          <w:color w:val="70AD47" w:themeColor="accent6"/>
         </w:rPr>
       </w:pPr>
-      <w:r>
-        <w:rPr>
-          <w:b/>
-          <w:bCs/>
-        </w:rPr>
-        <w:t xml:space="preserve">My </w:t>
-      </w:r>
-      <w:r>
-        <w:rPr>
-          <w:b/>
-          <w:bCs/>
-        </w:rPr>
-        <w:t>Research</w:t>
-      </w:r>
-      <w:r>
-        <w:rPr>
-          <w:b/>
-          <w:bCs/>
-        </w:rPr>
-        <w:t>:</w:t>
-      </w:r>
-    </w:p>
-    <w:p>
-      <w:pPr>
-        <w:pStyle w:val="ListParagraph"/>
-        <w:numPr>
-          <w:ilvl w:val="0"/>
-          <w:numId w:val="1"/>
-        </w:numPr>
-        <w:autoSpaceDE w:val="0"/>
-        <w:autoSpaceDN w:val="0"/>
-        <w:adjustRightInd w:val="0"/>
-        <w:spacing w:after="0" w:line="240" w:lineRule="auto"/>
-        <w:jc w:val="both"/>
-      </w:pPr>
-      <w:r>
-        <w:t xml:space="preserve">Time Series Analysis of average runs </w:t>
-      </w:r>
-      <w:r>
-        <w:t xml:space="preserve">of opening batters of baseball </w:t>
-      </w:r>
-      <w:r>
-        <w:t xml:space="preserve">using Markov Chain </w:t>
-      </w:r>
-      <w:hyperlink r:id="rId6" w:history="1">
-        <w:r>
-          <w:rPr>
-            <w:rStyle w:val="Hyperlink"/>
-          </w:rPr>
-          <w:t>[</w:t>
-        </w:r>
-        <w:r>
-          <w:rPr>
-            <w:rStyle w:val="Hyperlink"/>
-          </w:rPr>
-          <w:t>1</w:t>
-        </w:r>
-        <w:r>
-          <w:rPr>
-            <w:rStyle w:val="Hyperlink"/>
-          </w:rPr>
-          <w:t>]</w:t>
-        </w:r>
-      </w:hyperlink>
-    </w:p>
-    <w:p>
-      <w:pPr>
-        <w:pStyle w:val="ListParagraph"/>
-        <w:numPr>
-          <w:ilvl w:val="0"/>
-          <w:numId w:val="1"/>
-        </w:numPr>
-        <w:autoSpaceDE w:val="0"/>
-        <w:autoSpaceDN w:val="0"/>
-        <w:adjustRightInd w:val="0"/>
-        <w:spacing w:after="0" w:line="240" w:lineRule="auto"/>
-        <w:jc w:val="both"/>
-      </w:pPr>
-      <w:r>
-        <w:t>Predator-Prey Modeling</w:t>
-      </w:r>
-      <w:r>
-        <w:t xml:space="preserve"> with</w:t>
-      </w:r>
-      <w:r>
-        <w:t xml:space="preserve"> </w:t>
-      </w:r>
-      <w:proofErr w:type="spellStart"/>
-      <w:r>
-        <w:t>Lotka</w:t>
-      </w:r>
-      <w:proofErr w:type="spellEnd"/>
-      <w:r>
-        <w:t>-Volterra with</w:t>
-      </w:r>
-      <w:r>
-        <w:t xml:space="preserve"> </w:t>
-      </w:r>
-      <w:r>
-        <w:t>w</w:t>
-      </w:r>
-      <w:r>
-        <w:t xml:space="preserve">eak Allee </w:t>
-      </w:r>
-      <w:r>
-        <w:t>e</w:t>
-      </w:r>
-      <w:r>
-        <w:t>ffect</w:t>
-      </w:r>
-      <w:r>
-        <w:t xml:space="preserve"> and</w:t>
-      </w:r>
-      <w:r>
-        <w:t xml:space="preserve"> Pesticide Usage</w:t>
-      </w:r>
-      <w:r>
-        <w:t xml:space="preserve"> </w:t>
-      </w:r>
-      <w:hyperlink r:id="rId7" w:history="1">
-        <w:r>
-          <w:rPr>
-            <w:rStyle w:val="Hyperlink"/>
-          </w:rPr>
-          <w:t>[2]</w:t>
-        </w:r>
-      </w:hyperlink>
-    </w:p>
-    <w:p>
-      <w:pPr>
-        <w:pStyle w:val="ListParagraph"/>
-        <w:numPr>
-          <w:ilvl w:val="0"/>
-          <w:numId w:val="1"/>
-        </w:numPr>
-        <w:autoSpaceDE w:val="0"/>
-        <w:autoSpaceDN w:val="0"/>
-        <w:adjustRightInd w:val="0"/>
-        <w:spacing w:after="0" w:line="240" w:lineRule="auto"/>
-        <w:jc w:val="both"/>
-      </w:pPr>
-      <w:r>
-        <w:t xml:space="preserve">Numerical Algorithm for solving Non-Homogeneous Time Varying Coefficient Couped ODE </w:t>
-      </w:r>
-      <w:hyperlink r:id="rId8" w:history="1">
-        <w:r>
-          <w:rPr>
-            <w:rStyle w:val="Hyperlink"/>
-          </w:rPr>
-          <w:t>[3]</w:t>
-        </w:r>
-      </w:hyperlink>
-    </w:p>
-    <w:p>
-      <w:pPr>
-        <w:autoSpaceDE w:val="0"/>
-        <w:autoSpaceDN w:val="0"/>
-        <w:adjustRightInd w:val="0"/>
-        <w:spacing w:after="0" w:line="240" w:lineRule="auto"/>
-        <w:jc w:val="both"/>
-      </w:pPr>
-    </w:p>
-    <w:p>
-      <w:pPr>
-        <w:autoSpaceDE w:val="0"/>
-        <w:autoSpaceDN w:val="0"/>
-        <w:adjustRightInd w:val="0"/>
-        <w:spacing w:after="0" w:line="240" w:lineRule="auto"/>
-        <w:jc w:val="both"/>
-      </w:pPr>
-      <w:r>
-        <w:t>I have</w:t>
-      </w:r>
-      <w:r>
-        <w:t xml:space="preserve"> self-</w:t>
-      </w:r>
-      <w:r>
-        <w:t>learn</w:t>
-      </w:r>
-      <w:r>
-        <w:t>ed</w:t>
-      </w:r>
-      <w:r>
-        <w:t xml:space="preserve"> courses related to Machine Learning from </w:t>
-      </w:r>
-      <w:hyperlink r:id="rId9" w:history="1">
-        <w:r>
-          <w:rPr>
-            <w:rStyle w:val="Hyperlink"/>
-          </w:rPr>
-          <w:t>C</w:t>
-        </w:r>
-        <w:r>
-          <w:rPr>
-            <w:rStyle w:val="Hyperlink"/>
-          </w:rPr>
-          <w:t>oursera</w:t>
-        </w:r>
-      </w:hyperlink>
-      <w:r>
-        <w:t xml:space="preserve">/ </w:t>
-      </w:r>
-      <w:hyperlink r:id="rId10" w:history="1">
-        <w:r>
-          <w:rPr>
-            <w:rStyle w:val="Hyperlink"/>
-          </w:rPr>
-          <w:t>LinkedIn Learning</w:t>
-        </w:r>
-      </w:hyperlink>
-      <w:r>
-        <w:t xml:space="preserve">, </w:t>
-      </w:r>
-      <w:r>
-        <w:t xml:space="preserve">and I have worked on </w:t>
-      </w:r>
-      <w:r>
-        <w:t>several</w:t>
-      </w:r>
-      <w:r>
-        <w:t xml:space="preserve"> personal and academic projects</w:t>
-      </w:r>
-      <w:r>
-        <w:t xml:space="preserve"> (</w:t>
-      </w:r>
-      <w:hyperlink r:id="rId11" w:history="1">
-        <w:r>
-          <w:rPr>
-            <w:rStyle w:val="Hyperlink"/>
-          </w:rPr>
-          <w:t>GitHub</w:t>
-        </w:r>
-      </w:hyperlink>
-      <w:r>
-        <w:t>)</w:t>
-      </w:r>
-      <w:r>
-        <w:t xml:space="preserve"> accordingly.</w:t>
-      </w:r>
-    </w:p>
-    <w:p>
-      <w:pPr>
-        <w:autoSpaceDE w:val="0"/>
-        <w:autoSpaceDN w:val="0"/>
-        <w:adjustRightInd w:val="0"/>
-        <w:spacing w:after="0" w:line="240" w:lineRule="auto"/>
-        <w:jc w:val="both"/>
-        <w:rPr>
-          <w:sz w:val="20"/>
-          <w:szCs w:val="20"/>
-        </w:rPr>
-      </w:pPr>
-    </w:p>
-    <w:p>
-      <w:pPr>
-        <w:autoSpaceDE w:val="0"/>
-        <w:autoSpaceDN w:val="0"/>
-        <w:adjustRightInd w:val="0"/>
-        <w:spacing w:after="0" w:line="240" w:lineRule="auto"/>
-        <w:jc w:val="both"/>
-      </w:pPr>
-      <w:r>
-        <w:t>I am further interested to work in the roles</w:t>
-      </w:r>
-      <w:r>
-        <w:t xml:space="preserve"> formed at the intersection of Programming &amp; Math</w:t>
-      </w:r>
-      <w:r>
-        <w:t xml:space="preserve"> at a fast-paced</w:t>
-      </w:r>
-      <w:r>
-        <w:t>,</w:t>
-      </w:r>
-      <w:r>
-        <w:t xml:space="preserve"> growing tech company like yours. </w:t>
-      </w:r>
-      <w:r>
-        <w:t xml:space="preserve">Hence, </w:t>
-      </w:r>
-      <w:r>
-        <w:t xml:space="preserve">I took a visionary </w:t>
-      </w:r>
-      <w:r>
-        <w:t>decision to pursue formal education and fill</w:t>
-      </w:r>
-      <w:r>
-        <w:t xml:space="preserve"> the missing gaps to achieve my long-term </w:t>
-      </w:r>
-      <w:r>
-        <w:t xml:space="preserve">career </w:t>
-      </w:r>
-      <w:r>
-        <w:t>goals.</w:t>
-      </w:r>
     </w:p>
     <w:p>
       <w:pPr>
@@ -750,45 +602,115 @@
         </w:rPr>
       </w:pPr>
     </w:p>
-    <w:p>
-      <w:pPr>
-        <w:autoSpaceDE w:val="0"/>
-        <w:autoSpaceDN w:val="0"/>
-        <w:adjustRightInd w:val="0"/>
-        <w:spacing w:after="0" w:line="240" w:lineRule="auto"/>
-        <w:jc w:val="both"/>
-        <w:rPr>
-          <w:sz w:val="18"/>
-          <w:szCs w:val="18"/>
-        </w:rPr>
-      </w:pPr>
-    </w:p>
     <w:tbl>
       <w:tblPr>
         <w:tblStyle w:val="TableGrid"/>
         <w:tblW w:w="0" w:type="auto"/>
         <w:tblInd w:w="-90" w:type="dxa"/>
-        <w:tblBorders>
-          <w:top w:val="none" w:sz="0" w:space="0" w:color="auto"/>
-          <w:left w:val="none" w:sz="0" w:space="0" w:color="auto"/>
-          <w:bottom w:val="none" w:sz="0" w:space="0" w:color="auto"/>
-          <w:right w:val="none" w:sz="0" w:space="0" w:color="auto"/>
-          <w:insideH w:val="none" w:sz="0" w:space="0" w:color="auto"/>
-          <w:insideV w:val="none" w:sz="0" w:space="0" w:color="auto"/>
-        </w:tblBorders>
         <w:tblLook w:val="04A0" w:firstRow="1" w:lastRow="0" w:firstColumn="1" w:lastColumn="0" w:noHBand="0" w:noVBand="1"/>
       </w:tblPr>
       <w:tblGrid>
-        <w:gridCol w:w="4495"/>
-        <w:gridCol w:w="4611"/>
+        <w:gridCol w:w="1525"/>
+        <w:gridCol w:w="1530"/>
+        <w:gridCol w:w="1530"/>
+        <w:gridCol w:w="2250"/>
+        <w:gridCol w:w="2250"/>
       </w:tblGrid>
       <w:tr>
         <w:trPr>
-          <w:trHeight w:val="333"/>
+          <w:trHeight w:val="377"/>
         </w:trPr>
         <w:tc>
           <w:tcPr>
-            <w:tcW w:w="4495" w:type="dxa"/>
+            <w:tcW w:w="1525" w:type="dxa"/>
+          </w:tcPr>
+          <w:p>
+            <w:pPr>
+              <w:autoSpaceDE w:val="0"/>
+              <w:autoSpaceDN w:val="0"/>
+              <w:adjustRightInd w:val="0"/>
+              <w:spacing w:after="0" w:line="240" w:lineRule="auto"/>
+              <w:jc w:val="both"/>
+            </w:pPr>
+            <w:hyperlink r:id="rId8" w:history="1">
+              <w:r>
+                <w:rPr>
+                  <w:rStyle w:val="Hyperlink"/>
+                </w:rPr>
+                <w:t>LinkedIn</w:t>
+              </w:r>
+            </w:hyperlink>
+          </w:p>
+        </w:tc>
+        <w:tc>
+          <w:tcPr>
+            <w:tcW w:w="1530" w:type="dxa"/>
+          </w:tcPr>
+          <w:p>
+            <w:pPr>
+              <w:autoSpaceDE w:val="0"/>
+              <w:autoSpaceDN w:val="0"/>
+              <w:adjustRightInd w:val="0"/>
+              <w:spacing w:after="0" w:line="240" w:lineRule="auto"/>
+              <w:jc w:val="both"/>
+            </w:pPr>
+            <w:hyperlink r:id="rId9" w:history="1">
+              <w:r>
+                <w:rPr>
+                  <w:rStyle w:val="Hyperlink"/>
+                </w:rPr>
+                <w:t>GitHub</w:t>
+              </w:r>
+            </w:hyperlink>
+          </w:p>
+        </w:tc>
+        <w:tc>
+          <w:tcPr>
+            <w:tcW w:w="1530" w:type="dxa"/>
+          </w:tcPr>
+          <w:p>
+            <w:pPr>
+              <w:autoSpaceDE w:val="0"/>
+              <w:autoSpaceDN w:val="0"/>
+              <w:adjustRightInd w:val="0"/>
+              <w:spacing w:after="0" w:line="240" w:lineRule="auto"/>
+              <w:jc w:val="both"/>
+            </w:pPr>
+            <w:hyperlink r:id="rId10" w:history="1">
+              <w:r>
+                <w:rPr>
+                  <w:rStyle w:val="Hyperlink"/>
+                </w:rPr>
+                <w:t>Portfolio</w:t>
+              </w:r>
+            </w:hyperlink>
+          </w:p>
+        </w:tc>
+        <w:tc>
+          <w:tcPr>
+            <w:tcW w:w="2250" w:type="dxa"/>
+          </w:tcPr>
+          <w:p>
+            <w:pPr>
+              <w:autoSpaceDE w:val="0"/>
+              <w:autoSpaceDN w:val="0"/>
+              <w:adjustRightInd w:val="0"/>
+              <w:spacing w:after="0" w:line="240" w:lineRule="auto"/>
+              <w:jc w:val="both"/>
+            </w:pPr>
+            <w:hyperlink r:id="rId11" w:history="1">
+              <w:r>
+                <w:rPr>
+                  <w:rStyle w:val="Hyperlink"/>
+                </w:rPr>
+                <w:t>Personal Email</w:t>
+              </w:r>
+            </w:hyperlink>
+          </w:p>
+        </w:tc>
+        <w:tc>
+          <w:tcPr>
+            <w:tcW w:w="2250" w:type="dxa"/>
           </w:tcPr>
           <w:p>
             <w:pPr>
@@ -799,181 +721,16 @@
               <w:jc w:val="both"/>
             </w:pPr>
             <w:r>
-              <w:t xml:space="preserve">LinkedIn Profile: </w:t>
-            </w:r>
-            <w:hyperlink r:id="rId12" w:history="1">
-              <w:r>
-                <w:rPr>
-                  <w:rStyle w:val="Hyperlink"/>
-                </w:rPr>
-                <w:t>linkedin.com/in/s</w:t>
-              </w:r>
-              <w:r>
-                <w:rPr>
-                  <w:rStyle w:val="Hyperlink"/>
-                </w:rPr>
-                <w:t>aint1729</w:t>
-              </w:r>
-              <w:r>
-                <w:rPr>
-                  <w:rStyle w:val="Hyperlink"/>
-                </w:rPr>
-                <w:t>/</w:t>
-              </w:r>
-            </w:hyperlink>
-          </w:p>
-        </w:tc>
-        <w:tc>
-          <w:tcPr>
-            <w:tcW w:w="4611" w:type="dxa"/>
-          </w:tcPr>
-          <w:p>
-            <w:pPr>
-              <w:autoSpaceDE w:val="0"/>
-              <w:autoSpaceDN w:val="0"/>
-              <w:adjustRightInd w:val="0"/>
-              <w:spacing w:after="0" w:line="240" w:lineRule="auto"/>
-              <w:jc w:val="both"/>
-            </w:pPr>
-            <w:r>
-              <w:t xml:space="preserve">Primary Email ID: </w:t>
-            </w:r>
-            <w:hyperlink r:id="rId13" w:history="1">
-              <w:r>
-                <w:rPr>
-                  <w:rStyle w:val="Hyperlink"/>
-                </w:rPr>
-                <w:t>thirandas.s@northeastern.edu</w:t>
-              </w:r>
-            </w:hyperlink>
-          </w:p>
-        </w:tc>
-      </w:tr>
-      <w:tr>
-        <w:trPr>
-          <w:trHeight w:val="315"/>
-        </w:trPr>
-        <w:tc>
-          <w:tcPr>
-            <w:tcW w:w="4495" w:type="dxa"/>
-          </w:tcPr>
-          <w:p>
-            <w:pPr>
-              <w:autoSpaceDE w:val="0"/>
-              <w:autoSpaceDN w:val="0"/>
-              <w:adjustRightInd w:val="0"/>
-              <w:spacing w:after="0" w:line="240" w:lineRule="auto"/>
-              <w:jc w:val="both"/>
-            </w:pPr>
-            <w:r>
-              <w:t xml:space="preserve">GitHub Profile: </w:t>
-            </w:r>
-            <w:hyperlink r:id="rId14" w:history="1">
-              <w:r>
-                <w:rPr>
-                  <w:rStyle w:val="Hyperlink"/>
-                </w:rPr>
-                <w:t>github.com/saint1729</w:t>
-              </w:r>
-            </w:hyperlink>
-          </w:p>
-        </w:tc>
-        <w:tc>
-          <w:tcPr>
-            <w:tcW w:w="4611" w:type="dxa"/>
-          </w:tcPr>
-          <w:p>
-            <w:pPr>
-              <w:autoSpaceDE w:val="0"/>
-              <w:autoSpaceDN w:val="0"/>
-              <w:adjustRightInd w:val="0"/>
-              <w:spacing w:after="0" w:line="240" w:lineRule="auto"/>
-              <w:jc w:val="both"/>
-              <w:rPr>
-                <w:color w:val="0563C1" w:themeColor="hyperlink"/>
-                <w:u w:val="single"/>
-              </w:rPr>
-            </w:pPr>
-            <w:r>
-              <w:t xml:space="preserve">Personal Email ID: </w:t>
-            </w:r>
-            <w:hyperlink r:id="rId15" w:history="1">
-              <w:r>
-                <w:rPr>
-                  <w:rStyle w:val="Hyperlink"/>
-                </w:rPr>
-                <w:t>saint.math.1729@gmail.com</w:t>
-              </w:r>
-            </w:hyperlink>
-          </w:p>
-        </w:tc>
-      </w:tr>
-      <w:tr>
-        <w:tc>
-          <w:tcPr>
-            <w:tcW w:w="4495" w:type="dxa"/>
-          </w:tcPr>
-          <w:p>
-            <w:pPr>
-              <w:autoSpaceDE w:val="0"/>
-              <w:autoSpaceDN w:val="0"/>
-              <w:adjustRightInd w:val="0"/>
-              <w:spacing w:after="0" w:line="240" w:lineRule="auto"/>
-              <w:jc w:val="both"/>
-            </w:pPr>
-            <w:r>
-              <w:t xml:space="preserve">Portfolio: </w:t>
-            </w:r>
-            <w:hyperlink r:id="rId16" w:history="1">
-              <w:r>
-                <w:rPr>
-                  <w:rStyle w:val="Hyperlink"/>
-                </w:rPr>
-                <w:t>https://saint1729.me/</w:t>
-              </w:r>
-            </w:hyperlink>
-          </w:p>
-        </w:tc>
-        <w:tc>
-          <w:tcPr>
-            <w:tcW w:w="4611" w:type="dxa"/>
-          </w:tcPr>
-          <w:p>
-            <w:pPr>
-              <w:autoSpaceDE w:val="0"/>
-              <w:autoSpaceDN w:val="0"/>
-              <w:adjustRightInd w:val="0"/>
-              <w:spacing w:after="0" w:line="240" w:lineRule="auto"/>
-              <w:jc w:val="both"/>
-            </w:pPr>
-            <w:r>
-              <w:t>Mobile: +1-(</w:t>
-            </w:r>
-            <w:r>
-              <w:t>617</w:t>
-            </w:r>
-            <w:r>
-              <w:t>)</w:t>
-            </w:r>
-            <w:r>
-              <w:t>-818-4646</w:t>
+              <w:t>+1-(857)-260-9294</w:t>
             </w:r>
           </w:p>
         </w:tc>
       </w:tr>
     </w:tbl>
-    <w:p>
-      <w:pPr>
-        <w:autoSpaceDE w:val="0"/>
-        <w:autoSpaceDN w:val="0"/>
-        <w:adjustRightInd w:val="0"/>
-        <w:spacing w:after="0" w:line="240" w:lineRule="auto"/>
-        <w:jc w:val="both"/>
-      </w:pPr>
-    </w:p>
+    <w:p/>
     <w:sectPr>
       <w:pgSz w:w="11906" w:h="16838"/>
-      <w:pgMar w:top="1440" w:right="1440" w:bottom="1440" w:left="1440" w:header="720" w:footer="720" w:gutter="0"/>
+      <w:pgMar w:top="1152" w:right="1440" w:bottom="1152" w:left="1440" w:header="720" w:footer="720" w:gutter="0"/>
       <w:cols w:space="720"/>
       <w:docGrid w:linePitch="360"/>
     </w:sectPr>
@@ -1106,7 +863,7 @@
       <w:lvlText w:val=""/>
       <w:lvlJc w:val="left"/>
       <w:pPr>
-        <w:ind w:left="720" w:hanging="360"/>
+        <w:ind w:left="360" w:hanging="360"/>
       </w:pPr>
       <w:rPr>
         <w:rFonts w:ascii="Symbol" w:hAnsi="Symbol" w:hint="default"/>
@@ -1118,7 +875,7 @@
       <w:lvlText w:val="%2."/>
       <w:lvlJc w:val="left"/>
       <w:pPr>
-        <w:ind w:left="1440" w:hanging="360"/>
+        <w:ind w:left="1080" w:hanging="360"/>
       </w:pPr>
     </w:lvl>
     <w:lvl w:ilvl="2" w:tplc="0409001B" w:tentative="1">
@@ -1127,7 +884,7 @@
       <w:lvlText w:val="%3."/>
       <w:lvlJc w:val="right"/>
       <w:pPr>
-        <w:ind w:left="2160" w:hanging="180"/>
+        <w:ind w:left="1800" w:hanging="180"/>
       </w:pPr>
     </w:lvl>
     <w:lvl w:ilvl="3" w:tplc="0409000F" w:tentative="1">
@@ -1136,7 +893,7 @@
       <w:lvlText w:val="%4."/>
       <w:lvlJc w:val="left"/>
       <w:pPr>
-        <w:ind w:left="2880" w:hanging="360"/>
+        <w:ind w:left="2520" w:hanging="360"/>
       </w:pPr>
     </w:lvl>
     <w:lvl w:ilvl="4" w:tplc="04090019" w:tentative="1">
@@ -1145,7 +902,7 @@
       <w:lvlText w:val="%5."/>
       <w:lvlJc w:val="left"/>
       <w:pPr>
-        <w:ind w:left="3600" w:hanging="360"/>
+        <w:ind w:left="3240" w:hanging="360"/>
       </w:pPr>
     </w:lvl>
     <w:lvl w:ilvl="5" w:tplc="0409001B" w:tentative="1">
@@ -1154,7 +911,7 @@
       <w:lvlText w:val="%6."/>
       <w:lvlJc w:val="right"/>
       <w:pPr>
-        <w:ind w:left="4320" w:hanging="180"/>
+        <w:ind w:left="3960" w:hanging="180"/>
       </w:pPr>
     </w:lvl>
     <w:lvl w:ilvl="6" w:tplc="0409000F" w:tentative="1">
@@ -1163,7 +920,7 @@
       <w:lvlText w:val="%7."/>
       <w:lvlJc w:val="left"/>
       <w:pPr>
-        <w:ind w:left="5040" w:hanging="360"/>
+        <w:ind w:left="4680" w:hanging="360"/>
       </w:pPr>
     </w:lvl>
     <w:lvl w:ilvl="7" w:tplc="04090019" w:tentative="1">
@@ -1172,7 +929,7 @@
       <w:lvlText w:val="%8."/>
       <w:lvlJc w:val="left"/>
       <w:pPr>
-        <w:ind w:left="5760" w:hanging="360"/>
+        <w:ind w:left="5400" w:hanging="360"/>
       </w:pPr>
     </w:lvl>
     <w:lvl w:ilvl="8" w:tplc="0409001B" w:tentative="1">
@@ -1181,7 +938,7 @@
       <w:lvlText w:val="%9."/>
       <w:lvlJc w:val="right"/>
       <w:pPr>
-        <w:ind w:left="6480" w:hanging="180"/>
+        <w:ind w:left="6120" w:hanging="180"/>
       </w:pPr>
     </w:lvl>
   </w:abstractNum>
@@ -1680,7 +1437,7 @@
   <w:style w:type="paragraph" w:default="1" w:styleId="Normal">
     <w:name w:val="Normal"/>
     <w:qFormat/>
-    <w:rsid w:val="00CA6B49"/>
+    <w:rsid w:val="0051101F"/>
     <w:pPr>
       <w:spacing w:after="160" w:line="259" w:lineRule="auto"/>
     </w:pPr>
@@ -1721,7 +1478,7 @@
     <w:basedOn w:val="Normal"/>
     <w:uiPriority w:val="34"/>
     <w:qFormat/>
-    <w:rsid w:val="00CA6B49"/>
+    <w:rsid w:val="0051101F"/>
     <w:pPr>
       <w:ind w:left="720"/>
       <w:contextualSpacing/>
@@ -1732,33 +1489,9 @@
     <w:basedOn w:val="DefaultParagraphFont"/>
     <w:uiPriority w:val="99"/>
     <w:unhideWhenUsed/>
-    <w:rsid w:val="00CA6B49"/>
+    <w:rsid w:val="0051101F"/>
     <w:rPr>
       <w:color w:val="0563C1" w:themeColor="hyperlink"/>
-      <w:u w:val="single"/>
-    </w:rPr>
-  </w:style>
-  <w:style w:type="character" w:styleId="UnresolvedMention">
-    <w:name w:val="Unresolved Mention"/>
-    <w:basedOn w:val="DefaultParagraphFont"/>
-    <w:uiPriority w:val="99"/>
-    <w:semiHidden/>
-    <w:unhideWhenUsed/>
-    <w:rsid w:val="00EE5F5C"/>
-    <w:rPr>
-      <w:color w:val="605E5C"/>
-      <w:shd w:val="clear" w:color="auto" w:fill="E1DFDD"/>
-    </w:rPr>
-  </w:style>
-  <w:style w:type="character" w:styleId="FollowedHyperlink">
-    <w:name w:val="FollowedHyperlink"/>
-    <w:basedOn w:val="DefaultParagraphFont"/>
-    <w:uiPriority w:val="99"/>
-    <w:semiHidden/>
-    <w:unhideWhenUsed/>
-    <w:rsid w:val="004C2DD7"/>
-    <w:rPr>
-      <w:color w:val="954F72" w:themeColor="followedHyperlink"/>
       <w:u w:val="single"/>
     </w:rPr>
   </w:style>
@@ -1766,7 +1499,7 @@
     <w:name w:val="Table Grid"/>
     <w:basedOn w:val="TableNormal"/>
     <w:uiPriority w:val="39"/>
-    <w:rsid w:val="004C2DD7"/>
+    <w:rsid w:val="0051101F"/>
     <w:tblPr>
       <w:tblBorders>
         <w:top w:val="single" w:sz="4" w:space="0" w:color="auto"/>
@@ -1777,6 +1510,86 @@
         <w:insideV w:val="single" w:sz="4" w:space="0" w:color="auto"/>
       </w:tblBorders>
     </w:tblPr>
+  </w:style>
+  <w:style w:type="character" w:styleId="UnresolvedMention">
+    <w:name w:val="Unresolved Mention"/>
+    <w:basedOn w:val="DefaultParagraphFont"/>
+    <w:uiPriority w:val="99"/>
+    <w:semiHidden/>
+    <w:unhideWhenUsed/>
+    <w:rsid w:val="00791C32"/>
+    <w:rPr>
+      <w:color w:val="605E5C"/>
+      <w:shd w:val="clear" w:color="auto" w:fill="E1DFDD"/>
+    </w:rPr>
+  </w:style>
+  <w:style w:type="character" w:styleId="CommentReference">
+    <w:name w:val="annotation reference"/>
+    <w:basedOn w:val="DefaultParagraphFont"/>
+    <w:uiPriority w:val="99"/>
+    <w:semiHidden/>
+    <w:unhideWhenUsed/>
+    <w:rsid w:val="002251E8"/>
+    <w:rPr>
+      <w:sz w:val="16"/>
+      <w:szCs w:val="16"/>
+    </w:rPr>
+  </w:style>
+  <w:style w:type="paragraph" w:styleId="CommentText">
+    <w:name w:val="annotation text"/>
+    <w:basedOn w:val="Normal"/>
+    <w:link w:val="CommentTextChar"/>
+    <w:uiPriority w:val="99"/>
+    <w:semiHidden/>
+    <w:unhideWhenUsed/>
+    <w:rsid w:val="002251E8"/>
+    <w:pPr>
+      <w:spacing w:line="240" w:lineRule="auto"/>
+    </w:pPr>
+    <w:rPr>
+      <w:sz w:val="20"/>
+      <w:szCs w:val="20"/>
+    </w:rPr>
+  </w:style>
+  <w:style w:type="character" w:customStyle="1" w:styleId="CommentTextChar">
+    <w:name w:val="Comment Text Char"/>
+    <w:basedOn w:val="DefaultParagraphFont"/>
+    <w:link w:val="CommentText"/>
+    <w:uiPriority w:val="99"/>
+    <w:semiHidden/>
+    <w:rsid w:val="002251E8"/>
+    <w:rPr>
+      <w:sz w:val="20"/>
+      <w:szCs w:val="20"/>
+    </w:rPr>
+  </w:style>
+  <w:style w:type="paragraph" w:styleId="CommentSubject">
+    <w:name w:val="annotation subject"/>
+    <w:basedOn w:val="CommentText"/>
+    <w:next w:val="CommentText"/>
+    <w:link w:val="CommentSubjectChar"/>
+    <w:uiPriority w:val="99"/>
+    <w:semiHidden/>
+    <w:unhideWhenUsed/>
+    <w:rsid w:val="002251E8"/>
+    <w:rPr>
+      <w:b/>
+      <w:bCs/>
+    </w:rPr>
+  </w:style>
+  <w:style w:type="character" w:customStyle="1" w:styleId="CommentSubjectChar">
+    <w:name w:val="Comment Subject Char"/>
+    <w:basedOn w:val="CommentTextChar"/>
+    <w:link w:val="CommentSubject"/>
+    <w:uiPriority w:val="99"/>
+    <w:semiHidden/>
+    <w:rsid w:val="002251E8"/>
+    <w:rPr>
+      <w:b/>
+      <w:bCs/>
+      <w:sz w:val="20"/>
+      <w:szCs w:val="20"/>
+    </w:rPr>
   </w:style>
 </w:styles>
 </file>

</xml_diff>